<commit_message>
adding the DB documentation: ERD
</commit_message>
<xml_diff>
--- a/documents/RUP/inception/requirements.docx
+++ b/documents/RUP/inception/requirements.docx
@@ -1,13 +1,17 @@
 
 <file path=word/document.xml><?xml version="1.0" encoding="utf-8"?>
-<w:document xmlns:wpc="http://schemas.microsoft.com/office/word/2010/wordprocessingCanvas" xmlns:cx="http://schemas.microsoft.com/office/drawing/2014/chartex" xmlns:cx1="http://schemas.microsoft.com/office/drawing/2015/9/8/chartex" xmlns:cx2="http://schemas.microsoft.com/office/drawing/2015/10/21/chartex" xmlns:cx3="http://schemas.microsoft.com/office/drawing/2016/5/9/chartex" xmlns:cx4="http://schemas.microsoft.com/office/drawing/2016/5/10/chartex" xmlns:cx5="http://schemas.microsoft.com/office/drawing/2016/5/11/chartex" xmlns:cx6="http://schemas.microsoft.com/office/drawing/2016/5/12/chartex" xmlns:cx7="http://schemas.microsoft.com/office/drawing/2016/5/13/chartex" xmlns:cx8="http://schemas.microsoft.com/office/drawing/2016/5/14/chartex" xmlns:mc="http://schemas.openxmlformats.org/markup-compatibility/2006" xmlns:aink="http://schemas.microsoft.com/office/drawing/2016/ink" xmlns:am3d="http://schemas.microsoft.com/office/drawing/2017/model3d" xmlns:o="urn:schemas-microsoft-com:office:office" xmlns:oel="http://schemas.microsoft.com/office/2019/extlst" xmlns:r="http://schemas.openxmlformats.org/officeDocument/2006/relationships" xmlns:m="http://schemas.openxmlformats.org/officeDocument/2006/math" xmlns:v="urn:schemas-microsoft-com:vml" xmlns:wp14="http://schemas.microsoft.com/office/word/2010/wordprocessingDrawing" xmlns:wp="http://schemas.openxmlformats.org/drawingml/2006/wordprocessingDrawing" xmlns:w10="urn:schemas-microsoft-com:office:word" xmlns:w="http://schemas.openxmlformats.org/wordprocessingml/2006/main" xmlns:w14="http://schemas.microsoft.com/office/word/2010/wordml" xmlns:w15="http://schemas.microsoft.com/office/word/2012/wordml" xmlns:w16cex="http://schemas.microsoft.com/office/word/2018/wordml/cex" xmlns:w16cid="http://schemas.microsoft.com/office/word/2016/wordml/cid" xmlns:w16="http://schemas.microsoft.com/office/word/2018/wordml" xmlns:w16du="http://schemas.microsoft.com/office/word/2023/wordml/word16du" xmlns:w16sdtdh="http://schemas.microsoft.com/office/word/2020/wordml/sdtdatahash" xmlns:w16se="http://schemas.microsoft.com/office/word/2015/wordml/symex" xmlns:wpg="http://schemas.microsoft.com/office/word/2010/wordprocessingGroup" xmlns:wpi="http://schemas.microsoft.com/office/word/2010/wordprocessingInk" xmlns:wne="http://schemas.microsoft.com/office/word/2006/wordml" xmlns:wps="http://schemas.microsoft.com/office/word/2010/wordprocessingShape" mc:Ignorable="w14 w15 w16se w16cid w16 w16cex w16sdtdh w16du wp14">
+<w:document xmlns:wpc="http://schemas.microsoft.com/office/word/2010/wordprocessingCanvas" xmlns:cx="http://schemas.microsoft.com/office/drawing/2014/chartex" xmlns:cx1="http://schemas.microsoft.com/office/drawing/2015/9/8/chartex" xmlns:cx2="http://schemas.microsoft.com/office/drawing/2015/10/21/chartex" xmlns:cx3="http://schemas.microsoft.com/office/drawing/2016/5/9/chartex" xmlns:cx4="http://schemas.microsoft.com/office/drawing/2016/5/10/chartex" xmlns:cx5="http://schemas.microsoft.com/office/drawing/2016/5/11/chartex" xmlns:cx6="http://schemas.microsoft.com/office/drawing/2016/5/12/chartex" xmlns:cx7="http://schemas.microsoft.com/office/drawing/2016/5/13/chartex" xmlns:cx8="http://schemas.microsoft.com/office/drawing/2016/5/14/chartex" xmlns:mc="http://schemas.openxmlformats.org/markup-compatibility/2006" xmlns:aink="http://schemas.microsoft.com/office/drawing/2016/ink" xmlns:am3d="http://schemas.microsoft.com/office/drawing/2017/model3d" xmlns:o="urn:schemas-microsoft-com:office:office" xmlns:oel="http://schemas.microsoft.com/office/2019/extlst" xmlns:r="http://schemas.openxmlformats.org/officeDocument/2006/relationships" xmlns:m="http://schemas.openxmlformats.org/officeDocument/2006/math" xmlns:v="urn:schemas-microsoft-com:vml" xmlns:wp14="http://schemas.microsoft.com/office/word/2010/wordprocessingDrawing" xmlns:wp="http://schemas.openxmlformats.org/drawingml/2006/wordprocessingDrawing" xmlns:w10="urn:schemas-microsoft-com:office:word" xmlns:w="http://schemas.openxmlformats.org/wordprocessingml/2006/main" xmlns:w14="http://schemas.microsoft.com/office/word/2010/wordml" xmlns:w15="http://schemas.microsoft.com/office/word/2012/wordml" xmlns:w16cex="http://schemas.microsoft.com/office/word/2018/wordml/cex" xmlns:w16cid="http://schemas.microsoft.com/office/word/2016/wordml/cid" xmlns:w16="http://schemas.microsoft.com/office/word/2018/wordml" xmlns:w16du="http://schemas.microsoft.com/office/word/2023/wordml/word16du" xmlns:w16sdtdh="http://schemas.microsoft.com/office/word/2020/wordml/sdtdatahash" xmlns:w16sdtfl="http://schemas.microsoft.com/office/word/2024/wordml/sdtformatlock" xmlns:w16se="http://schemas.microsoft.com/office/word/2015/wordml/symex" xmlns:wpg="http://schemas.microsoft.com/office/word/2010/wordprocessingGroup" xmlns:wpi="http://schemas.microsoft.com/office/word/2010/wordprocessingInk" xmlns:wne="http://schemas.microsoft.com/office/word/2006/wordml" xmlns:wps="http://schemas.microsoft.com/office/word/2010/wordprocessingShape" mc:Ignorable="w14 w15 w16se w16cid w16 w16cex w16sdtdh w16sdtfl w16du wp14">
   <w:body>
     <w:p>
       <w:pPr>
         <w:jc w:val="center"/>
-      </w:pPr>
-      <w:r>
-        <w:rPr>
+        <w:rPr>
+          <w:rFonts w:cs="Estedad Light"/>
+        </w:rPr>
+      </w:pPr>
+      <w:r>
+        <w:rPr>
+          <w:rFonts w:cs="Estedad Light"/>
           <w:noProof/>
         </w:rPr>
         <w:drawing>
@@ -64,7 +68,7 @@
       <w:pPr>
         <w:jc w:val="center"/>
         <w:rPr>
-          <w:rFonts w:cs="B Nazanin"/>
+          <w:rFonts w:cs="Estedad Light"/>
           <w:sz w:val="48"/>
           <w:szCs w:val="48"/>
           <w:rtl/>
@@ -73,7 +77,7 @@
       </w:pPr>
       <w:r>
         <w:rPr>
-          <w:rFonts w:cs="B Nazanin"/>
+          <w:rFonts w:cs="Estedad Light"/>
           <w:sz w:val="48"/>
           <w:szCs w:val="48"/>
           <w:lang w:bidi="fa-IR"/>
@@ -85,7 +89,7 @@
       <w:pPr>
         <w:jc w:val="center"/>
         <w:rPr>
-          <w:rFonts w:cs="B Nazanin"/>
+          <w:rFonts w:cs="Estedad Light"/>
           <w:sz w:val="48"/>
           <w:szCs w:val="48"/>
           <w:rtl/>
@@ -94,7 +98,7 @@
       </w:pPr>
       <w:r>
         <w:rPr>
-          <w:rFonts w:cs="B Nazanin"/>
+          <w:rFonts w:cs="Estedad Light"/>
           <w:sz w:val="48"/>
           <w:szCs w:val="48"/>
           <w:lang w:bidi="fa-IR"/>
@@ -106,7 +110,7 @@
       <w:pPr>
         <w:jc w:val="center"/>
         <w:rPr>
-          <w:rFonts w:cs="B Nazanin"/>
+          <w:rFonts w:cs="Estedad Light"/>
           <w:sz w:val="40"/>
           <w:szCs w:val="40"/>
           <w:rtl/>
@@ -115,7 +119,7 @@
       </w:pPr>
       <w:r>
         <w:rPr>
-          <w:rFonts w:cs="B Nazanin"/>
+          <w:rFonts w:cs="Estedad Light"/>
           <w:sz w:val="40"/>
           <w:szCs w:val="40"/>
           <w:lang w:bidi="fa-IR"/>
@@ -127,7 +131,7 @@
       <w:pPr>
         <w:jc w:val="center"/>
         <w:rPr>
-          <w:rFonts w:cs="B Nazanin"/>
+          <w:rFonts w:cs="Estedad Light"/>
           <w:sz w:val="40"/>
           <w:szCs w:val="40"/>
           <w:rtl/>
@@ -139,7 +143,7 @@
       <w:pPr>
         <w:jc w:val="center"/>
         <w:rPr>
-          <w:rFonts w:cs="B Nazanin"/>
+          <w:rFonts w:cs="Estedad Light"/>
           <w:sz w:val="40"/>
           <w:szCs w:val="40"/>
           <w:rtl/>
@@ -148,19 +152,30 @@
       </w:pPr>
       <w:r>
         <w:rPr>
-          <w:rFonts w:cs="B Nazanin"/>
+          <w:rFonts w:cs="Estedad Light"/>
           <w:sz w:val="40"/>
           <w:szCs w:val="40"/>
           <w:lang w:bidi="fa-IR"/>
         </w:rPr>
-        <w:t>Parisa Ebrahemian</w:t>
-      </w:r>
+        <w:t xml:space="preserve">Parisa </w:t>
+      </w:r>
+      <w:proofErr w:type="spellStart"/>
+      <w:r>
+        <w:rPr>
+          <w:rFonts w:cs="Estedad Light"/>
+          <w:sz w:val="40"/>
+          <w:szCs w:val="40"/>
+          <w:lang w:bidi="fa-IR"/>
+        </w:rPr>
+        <w:t>Ebrahemian</w:t>
+      </w:r>
+      <w:proofErr w:type="spellEnd"/>
     </w:p>
     <w:p>
       <w:pPr>
         <w:jc w:val="center"/>
         <w:rPr>
-          <w:rFonts w:cs="B Nazanin"/>
+          <w:rFonts w:cs="Estedad Light"/>
           <w:sz w:val="40"/>
           <w:szCs w:val="40"/>
           <w:rtl/>
@@ -169,7 +184,7 @@
       </w:pPr>
       <w:r>
         <w:rPr>
-          <w:rFonts w:cs="B Nazanin"/>
+          <w:rFonts w:cs="Estedad Light"/>
           <w:sz w:val="40"/>
           <w:szCs w:val="40"/>
           <w:lang w:bidi="fa-IR"/>
@@ -192,53 +207,56 @@
     <w:p>
       <w:pPr>
         <w:pStyle w:val="Heading2"/>
-      </w:pPr>
-      <w:r>
+        <w:rPr>
+          <w:rFonts w:ascii="Estedad Light" w:hAnsi="Estedad Light" w:cs="Estedad Light"/>
+        </w:rPr>
+      </w:pPr>
+      <w:r>
+        <w:rPr>
+          <w:rFonts w:ascii="Estedad Light" w:hAnsi="Estedad Light" w:cs="Estedad Light"/>
+        </w:rPr>
         <w:t>User</w:t>
       </w:r>
     </w:p>
     <w:p>
-      <w:r>
-        <w:t>The User is an individual who interacts with the system to manage their English-to-Persian vocabulary. They can log in, register, and recover their password if needed. Once logged in, they can add, update, delete, and search for words in English or Persian</w:t>
-      </w:r>
-      <w:r>
-        <w:t>.</w:t>
+      <w:pPr>
+        <w:rPr>
+          <w:rFonts w:cs="Estedad Light"/>
+        </w:rPr>
+      </w:pPr>
+      <w:r>
+        <w:rPr>
+          <w:rFonts w:cs="Estedad Light"/>
+        </w:rPr>
+        <w:t>The User is an individual who interacts with the system to manage their English-to-Persian vocabulary. They can log in, register, and recover their password if needed. Once logged in, they can add, update, delete, and search for words in English or Persian.</w:t>
       </w:r>
     </w:p>
     <w:p>
       <w:pPr>
         <w:pStyle w:val="Heading2"/>
-      </w:pPr>
-      <w:r>
+        <w:rPr>
+          <w:rFonts w:ascii="Estedad Light" w:hAnsi="Estedad Light" w:cs="Estedad Light"/>
+        </w:rPr>
+      </w:pPr>
+      <w:r>
+        <w:rPr>
+          <w:rFonts w:ascii="Estedad Light" w:hAnsi="Estedad Light" w:cs="Estedad Light"/>
+        </w:rPr>
         <w:t>Admin</w:t>
       </w:r>
     </w:p>
     <w:p>
       <w:pPr>
         <w:rPr>
+          <w:rFonts w:cs="Estedad Light"/>
           <w:rtl/>
         </w:rPr>
       </w:pPr>
       <w:r>
-        <w:t xml:space="preserve">The </w:t>
-      </w:r>
-      <w:r>
-        <w:t>a</w:t>
-      </w:r>
-      <w:r>
-        <w:t>dmin is a system manager responsible for overseeing the application's overall operation. They have access to advanced reporting tools, including performance statistics for all users</w:t>
-      </w:r>
-      <w:r>
-        <w:t xml:space="preserve">. </w:t>
-      </w:r>
-      <w:r>
-        <w:t xml:space="preserve">The </w:t>
-      </w:r>
-      <w:r>
-        <w:t>a</w:t>
-      </w:r>
-      <w:r>
-        <w:t>dmin ensures the system is functioning efficiently and securely, addressing any issues that arise.</w:t>
+        <w:rPr>
+          <w:rFonts w:cs="Estedad Light"/>
+        </w:rPr>
+        <w:t>The admin is a system manager responsible for overseeing the application's overall operation. They have access to advanced reporting tools, including performance statistics for all users. The admin ensures the system is functioning efficiently and securely, addressing any issues that arise.</w:t>
       </w:r>
     </w:p>
     <w:p>
@@ -249,6 +267,7 @@
         </w:rPr>
       </w:pPr>
       <w:r>
+        <w:lastRenderedPageBreak/>
         <w:t xml:space="preserve">Requirement </w:t>
       </w:r>
       <w:r>
@@ -264,8 +283,14 @@
     <w:p>
       <w:pPr>
         <w:pStyle w:val="Heading2"/>
-      </w:pPr>
-      <w:r>
+        <w:rPr>
+          <w:rFonts w:ascii="Estedad Light" w:hAnsi="Estedad Light" w:cs="Estedad Light"/>
+        </w:rPr>
+      </w:pPr>
+      <w:r>
+        <w:rPr>
+          <w:rFonts w:ascii="Estedad Light" w:hAnsi="Estedad Light" w:cs="Estedad Light"/>
+        </w:rPr>
         <w:t>User triggers:</w:t>
       </w:r>
     </w:p>
@@ -277,12 +302,14 @@
           <w:numId w:val="2"/>
         </w:numPr>
         <w:rPr>
+          <w:rFonts w:ascii="Estedad Light" w:hAnsi="Estedad Light" w:cs="Estedad Light"/>
           <w:rtl/>
           <w:lang w:bidi="fa-IR"/>
         </w:rPr>
       </w:pPr>
       <w:r>
         <w:rPr>
+          <w:rFonts w:ascii="Estedad Light" w:hAnsi="Estedad Light" w:cs="Estedad Light"/>
           <w:lang w:bidi="fa-IR"/>
         </w:rPr>
         <w:t>Login</w:t>
@@ -296,11 +323,13 @@
           <w:numId w:val="2"/>
         </w:numPr>
         <w:rPr>
-          <w:lang w:bidi="fa-IR"/>
-        </w:rPr>
-      </w:pPr>
-      <w:r>
-        <w:rPr>
+          <w:rFonts w:ascii="Estedad Light" w:hAnsi="Estedad Light" w:cs="Estedad Light"/>
+          <w:lang w:bidi="fa-IR"/>
+        </w:rPr>
+      </w:pPr>
+      <w:r>
+        <w:rPr>
+          <w:rFonts w:ascii="Estedad Light" w:hAnsi="Estedad Light" w:cs="Estedad Light"/>
           <w:lang w:bidi="fa-IR"/>
         </w:rPr>
         <w:t>Register</w:t>
@@ -314,11 +343,13 @@
           <w:numId w:val="2"/>
         </w:numPr>
         <w:rPr>
-          <w:lang w:bidi="fa-IR"/>
-        </w:rPr>
-      </w:pPr>
-      <w:r>
-        <w:rPr>
+          <w:rFonts w:ascii="Estedad Light" w:hAnsi="Estedad Light" w:cs="Estedad Light"/>
+          <w:lang w:bidi="fa-IR"/>
+        </w:rPr>
+      </w:pPr>
+      <w:r>
+        <w:rPr>
+          <w:rFonts w:ascii="Estedad Light" w:hAnsi="Estedad Light" w:cs="Estedad Light"/>
           <w:lang w:bidi="fa-IR"/>
         </w:rPr>
         <w:t>Recover pass</w:t>
@@ -332,11 +363,13 @@
           <w:numId w:val="2"/>
         </w:numPr>
         <w:rPr>
-          <w:lang w:bidi="fa-IR"/>
-        </w:rPr>
-      </w:pPr>
-      <w:r>
-        <w:rPr>
+          <w:rFonts w:ascii="Estedad Light" w:hAnsi="Estedad Light" w:cs="Estedad Light"/>
+          <w:lang w:bidi="fa-IR"/>
+        </w:rPr>
+      </w:pPr>
+      <w:r>
+        <w:rPr>
+          <w:rFonts w:ascii="Estedad Light" w:hAnsi="Estedad Light" w:cs="Estedad Light"/>
           <w:lang w:bidi="fa-IR"/>
         </w:rPr>
         <w:t>Search</w:t>
@@ -350,11 +383,13 @@
           <w:numId w:val="2"/>
         </w:numPr>
         <w:rPr>
-          <w:lang w:bidi="fa-IR"/>
-        </w:rPr>
-      </w:pPr>
-      <w:r>
-        <w:rPr>
+          <w:rFonts w:ascii="Estedad Light" w:hAnsi="Estedad Light" w:cs="Estedad Light"/>
+          <w:lang w:bidi="fa-IR"/>
+        </w:rPr>
+      </w:pPr>
+      <w:r>
+        <w:rPr>
+          <w:rFonts w:ascii="Estedad Light" w:hAnsi="Estedad Light" w:cs="Estedad Light"/>
           <w:lang w:bidi="fa-IR"/>
         </w:rPr>
         <w:t>Add word</w:t>
@@ -368,11 +403,13 @@
           <w:numId w:val="2"/>
         </w:numPr>
         <w:rPr>
-          <w:lang w:bidi="fa-IR"/>
-        </w:rPr>
-      </w:pPr>
-      <w:r>
-        <w:rPr>
+          <w:rFonts w:ascii="Estedad Light" w:hAnsi="Estedad Light" w:cs="Estedad Light"/>
+          <w:lang w:bidi="fa-IR"/>
+        </w:rPr>
+      </w:pPr>
+      <w:r>
+        <w:rPr>
+          <w:rFonts w:ascii="Estedad Light" w:hAnsi="Estedad Light" w:cs="Estedad Light"/>
           <w:lang w:bidi="fa-IR"/>
         </w:rPr>
         <w:t>Update word</w:t>
@@ -386,11 +423,13 @@
           <w:numId w:val="2"/>
         </w:numPr>
         <w:rPr>
-          <w:lang w:bidi="fa-IR"/>
-        </w:rPr>
-      </w:pPr>
-      <w:r>
-        <w:rPr>
+          <w:rFonts w:ascii="Estedad Light" w:hAnsi="Estedad Light" w:cs="Estedad Light"/>
+          <w:lang w:bidi="fa-IR"/>
+        </w:rPr>
+      </w:pPr>
+      <w:r>
+        <w:rPr>
+          <w:rFonts w:ascii="Estedad Light" w:hAnsi="Estedad Light" w:cs="Estedad Light"/>
           <w:lang w:bidi="fa-IR"/>
         </w:rPr>
         <w:t>Delete word</w:t>
@@ -400,11 +439,13 @@
       <w:pPr>
         <w:pStyle w:val="Heading2"/>
         <w:rPr>
-          <w:lang w:bidi="fa-IR"/>
-        </w:rPr>
-      </w:pPr>
-      <w:r>
-        <w:rPr>
+          <w:rFonts w:ascii="Estedad Light" w:hAnsi="Estedad Light" w:cs="Estedad Light"/>
+          <w:lang w:bidi="fa-IR"/>
+        </w:rPr>
+      </w:pPr>
+      <w:r>
+        <w:rPr>
+          <w:rFonts w:ascii="Estedad Light" w:hAnsi="Estedad Light" w:cs="Estedad Light"/>
           <w:lang w:bidi="fa-IR"/>
         </w:rPr>
         <w:t>Admin triggers:</w:t>
@@ -418,17 +459,20 @@
           <w:numId w:val="3"/>
         </w:numPr>
         <w:rPr>
-          <w:lang w:bidi="fa-IR"/>
-        </w:rPr>
-      </w:pPr>
-      <w:r>
-        <w:rPr>
+          <w:rFonts w:ascii="Estedad Light" w:hAnsi="Estedad Light" w:cs="Estedad Light"/>
+          <w:lang w:bidi="fa-IR"/>
+        </w:rPr>
+      </w:pPr>
+      <w:r>
+        <w:rPr>
+          <w:rFonts w:ascii="Estedad Light" w:hAnsi="Estedad Light" w:cs="Estedad Light"/>
           <w:lang w:bidi="fa-IR"/>
         </w:rPr>
         <w:t>Performance r</w:t>
       </w:r>
       <w:r>
         <w:rPr>
+          <w:rFonts w:ascii="Estedad Light" w:hAnsi="Estedad Light" w:cs="Estedad Light"/>
           <w:lang w:bidi="fa-IR"/>
         </w:rPr>
         <w:t>eport</w:t>
@@ -437,6 +481,7 @@
     <w:p>
       <w:pPr>
         <w:rPr>
+          <w:rFonts w:cs="Estedad Light"/>
           <w:lang w:bidi="fa-IR"/>
         </w:rPr>
       </w:pPr>
@@ -456,8 +501,14 @@
     <w:p>
       <w:pPr>
         <w:pStyle w:val="Heading2"/>
-      </w:pPr>
-      <w:r>
+        <w:rPr>
+          <w:rFonts w:ascii="Estedad Light" w:hAnsi="Estedad Light" w:cs="Estedad Light"/>
+        </w:rPr>
+      </w:pPr>
+      <w:r>
+        <w:rPr>
+          <w:rFonts w:ascii="Estedad Light" w:hAnsi="Estedad Light" w:cs="Estedad Light"/>
+        </w:rPr>
         <w:t>User triggers:</w:t>
       </w:r>
     </w:p>
@@ -469,12 +520,14 @@
           <w:numId w:val="2"/>
         </w:numPr>
         <w:rPr>
+          <w:rFonts w:ascii="Estedad Light" w:hAnsi="Estedad Light" w:cs="Estedad Light"/>
           <w:rtl/>
           <w:lang w:bidi="fa-IR"/>
         </w:rPr>
       </w:pPr>
       <w:r>
         <w:rPr>
+          <w:rFonts w:ascii="Estedad Light" w:hAnsi="Estedad Light" w:cs="Estedad Light"/>
           <w:lang w:bidi="fa-IR"/>
         </w:rPr>
         <w:t>Login</w:t>
@@ -488,11 +541,13 @@
           <w:numId w:val="2"/>
         </w:numPr>
         <w:rPr>
-          <w:lang w:bidi="fa-IR"/>
-        </w:rPr>
-      </w:pPr>
-      <w:r>
-        <w:rPr>
+          <w:rFonts w:ascii="Estedad Light" w:hAnsi="Estedad Light" w:cs="Estedad Light"/>
+          <w:lang w:bidi="fa-IR"/>
+        </w:rPr>
+      </w:pPr>
+      <w:r>
+        <w:rPr>
+          <w:rFonts w:ascii="Estedad Light" w:hAnsi="Estedad Light" w:cs="Estedad Light"/>
           <w:lang w:bidi="fa-IR"/>
         </w:rPr>
         <w:t>Register</w:t>
@@ -506,29 +561,34 @@
           <w:numId w:val="2"/>
         </w:numPr>
         <w:rPr>
-          <w:lang w:bidi="fa-IR"/>
-        </w:rPr>
-      </w:pPr>
-      <w:r>
-        <w:rPr>
+          <w:rFonts w:ascii="Estedad Light" w:hAnsi="Estedad Light" w:cs="Estedad Light"/>
+          <w:lang w:bidi="fa-IR"/>
+        </w:rPr>
+      </w:pPr>
+      <w:r>
+        <w:rPr>
+          <w:rFonts w:ascii="Estedad Light" w:hAnsi="Estedad Light" w:cs="Estedad Light"/>
           <w:lang w:bidi="fa-IR"/>
         </w:rPr>
         <w:t xml:space="preserve">Recover </w:t>
       </w:r>
       <w:r>
         <w:rPr>
+          <w:rFonts w:ascii="Estedad Light" w:hAnsi="Estedad Light" w:cs="Estedad Light"/>
           <w:lang w:bidi="fa-IR"/>
         </w:rPr>
         <w:t>P</w:t>
       </w:r>
       <w:r>
         <w:rPr>
+          <w:rFonts w:ascii="Estedad Light" w:hAnsi="Estedad Light" w:cs="Estedad Light"/>
           <w:lang w:bidi="fa-IR"/>
         </w:rPr>
         <w:t>ass</w:t>
       </w:r>
       <w:r>
         <w:rPr>
+          <w:rFonts w:ascii="Estedad Light" w:hAnsi="Estedad Light" w:cs="Estedad Light"/>
           <w:lang w:bidi="fa-IR"/>
         </w:rPr>
         <w:t>word</w:t>
@@ -542,17 +602,20 @@
           <w:numId w:val="2"/>
         </w:numPr>
         <w:rPr>
-          <w:lang w:bidi="fa-IR"/>
-        </w:rPr>
-      </w:pPr>
-      <w:r>
-        <w:rPr>
+          <w:rFonts w:ascii="Estedad Light" w:hAnsi="Estedad Light" w:cs="Estedad Light"/>
+          <w:lang w:bidi="fa-IR"/>
+        </w:rPr>
+      </w:pPr>
+      <w:r>
+        <w:rPr>
+          <w:rFonts w:ascii="Estedad Light" w:hAnsi="Estedad Light" w:cs="Estedad Light"/>
           <w:lang w:bidi="fa-IR"/>
         </w:rPr>
         <w:t>AUD</w:t>
       </w:r>
       <w:r>
         <w:rPr>
+          <w:rFonts w:ascii="Estedad Light" w:hAnsi="Estedad Light" w:cs="Estedad Light"/>
           <w:lang w:bidi="fa-IR"/>
         </w:rPr>
         <w:t>S</w:t>
@@ -566,23 +629,27 @@
           <w:numId w:val="2"/>
         </w:numPr>
         <w:rPr>
-          <w:lang w:bidi="fa-IR"/>
-        </w:rPr>
-      </w:pPr>
-      <w:r>
-        <w:rPr>
+          <w:rFonts w:ascii="Estedad Light" w:hAnsi="Estedad Light" w:cs="Estedad Light"/>
+          <w:lang w:bidi="fa-IR"/>
+        </w:rPr>
+      </w:pPr>
+      <w:r>
+        <w:rPr>
+          <w:rFonts w:ascii="Estedad Light" w:hAnsi="Estedad Light" w:cs="Estedad Light"/>
           <w:lang w:bidi="fa-IR"/>
         </w:rPr>
         <w:t xml:space="preserve">Add </w:t>
       </w:r>
       <w:r>
         <w:rPr>
+          <w:rFonts w:ascii="Estedad Light" w:hAnsi="Estedad Light" w:cs="Estedad Light"/>
           <w:lang w:bidi="fa-IR"/>
         </w:rPr>
         <w:t>W</w:t>
       </w:r>
       <w:r>
         <w:rPr>
+          <w:rFonts w:ascii="Estedad Light" w:hAnsi="Estedad Light" w:cs="Estedad Light"/>
           <w:lang w:bidi="fa-IR"/>
         </w:rPr>
         <w:t>ord</w:t>
@@ -596,23 +663,27 @@
           <w:numId w:val="2"/>
         </w:numPr>
         <w:rPr>
-          <w:lang w:bidi="fa-IR"/>
-        </w:rPr>
-      </w:pPr>
-      <w:r>
-        <w:rPr>
+          <w:rFonts w:ascii="Estedad Light" w:hAnsi="Estedad Light" w:cs="Estedad Light"/>
+          <w:lang w:bidi="fa-IR"/>
+        </w:rPr>
+      </w:pPr>
+      <w:r>
+        <w:rPr>
+          <w:rFonts w:ascii="Estedad Light" w:hAnsi="Estedad Light" w:cs="Estedad Light"/>
           <w:lang w:bidi="fa-IR"/>
         </w:rPr>
         <w:t xml:space="preserve">Update </w:t>
       </w:r>
       <w:r>
         <w:rPr>
+          <w:rFonts w:ascii="Estedad Light" w:hAnsi="Estedad Light" w:cs="Estedad Light"/>
           <w:lang w:bidi="fa-IR"/>
         </w:rPr>
         <w:t>W</w:t>
       </w:r>
       <w:r>
         <w:rPr>
+          <w:rFonts w:ascii="Estedad Light" w:hAnsi="Estedad Light" w:cs="Estedad Light"/>
           <w:lang w:bidi="fa-IR"/>
         </w:rPr>
         <w:t>ord</w:t>
@@ -626,23 +697,27 @@
           <w:numId w:val="2"/>
         </w:numPr>
         <w:rPr>
-          <w:lang w:bidi="fa-IR"/>
-        </w:rPr>
-      </w:pPr>
-      <w:r>
-        <w:rPr>
+          <w:rFonts w:ascii="Estedad Light" w:hAnsi="Estedad Light" w:cs="Estedad Light"/>
+          <w:lang w:bidi="fa-IR"/>
+        </w:rPr>
+      </w:pPr>
+      <w:r>
+        <w:rPr>
+          <w:rFonts w:ascii="Estedad Light" w:hAnsi="Estedad Light" w:cs="Estedad Light"/>
           <w:lang w:bidi="fa-IR"/>
         </w:rPr>
         <w:t xml:space="preserve">Delete </w:t>
       </w:r>
       <w:r>
         <w:rPr>
+          <w:rFonts w:ascii="Estedad Light" w:hAnsi="Estedad Light" w:cs="Estedad Light"/>
           <w:lang w:bidi="fa-IR"/>
         </w:rPr>
         <w:t>W</w:t>
       </w:r>
       <w:r>
         <w:rPr>
+          <w:rFonts w:ascii="Estedad Light" w:hAnsi="Estedad Light" w:cs="Estedad Light"/>
           <w:lang w:bidi="fa-IR"/>
         </w:rPr>
         <w:t>ord</w:t>
@@ -656,29 +731,34 @@
           <w:numId w:val="2"/>
         </w:numPr>
         <w:rPr>
-          <w:lang w:bidi="fa-IR"/>
-        </w:rPr>
-      </w:pPr>
-      <w:r>
-        <w:rPr>
+          <w:rFonts w:ascii="Estedad Light" w:hAnsi="Estedad Light" w:cs="Estedad Light"/>
+          <w:lang w:bidi="fa-IR"/>
+        </w:rPr>
+      </w:pPr>
+      <w:r>
+        <w:rPr>
+          <w:rFonts w:ascii="Estedad Light" w:hAnsi="Estedad Light" w:cs="Estedad Light"/>
           <w:lang w:bidi="fa-IR"/>
         </w:rPr>
         <w:t>Search</w:t>
       </w:r>
       <w:r>
         <w:rPr>
+          <w:rFonts w:ascii="Estedad Light" w:hAnsi="Estedad Light" w:cs="Estedad Light"/>
           <w:lang w:bidi="fa-IR"/>
         </w:rPr>
         <w:t xml:space="preserve"> </w:t>
       </w:r>
       <w:r>
         <w:rPr>
+          <w:rFonts w:ascii="Estedad Light" w:hAnsi="Estedad Light" w:cs="Estedad Light"/>
           <w:lang w:bidi="fa-IR"/>
         </w:rPr>
         <w:t>W</w:t>
       </w:r>
       <w:r>
         <w:rPr>
+          <w:rFonts w:ascii="Estedad Light" w:hAnsi="Estedad Light" w:cs="Estedad Light"/>
           <w:lang w:bidi="fa-IR"/>
         </w:rPr>
         <w:t>ord</w:t>
@@ -688,11 +768,13 @@
       <w:pPr>
         <w:pStyle w:val="Heading2"/>
         <w:rPr>
-          <w:lang w:bidi="fa-IR"/>
-        </w:rPr>
-      </w:pPr>
-      <w:r>
-        <w:rPr>
+          <w:rFonts w:ascii="Estedad Light" w:hAnsi="Estedad Light" w:cs="Estedad Light"/>
+          <w:lang w:bidi="fa-IR"/>
+        </w:rPr>
+      </w:pPr>
+      <w:r>
+        <w:rPr>
+          <w:rFonts w:ascii="Estedad Light" w:hAnsi="Estedad Light" w:cs="Estedad Light"/>
           <w:lang w:bidi="fa-IR"/>
         </w:rPr>
         <w:t>Admin triggers:</w:t>
@@ -706,23 +788,27 @@
           <w:numId w:val="3"/>
         </w:numPr>
         <w:rPr>
-          <w:lang w:bidi="fa-IR"/>
-        </w:rPr>
-      </w:pPr>
-      <w:r>
-        <w:rPr>
+          <w:rFonts w:ascii="Estedad Light" w:hAnsi="Estedad Light" w:cs="Estedad Light"/>
+          <w:lang w:bidi="fa-IR"/>
+        </w:rPr>
+      </w:pPr>
+      <w:r>
+        <w:rPr>
+          <w:rFonts w:ascii="Estedad Light" w:hAnsi="Estedad Light" w:cs="Estedad Light"/>
           <w:lang w:bidi="fa-IR"/>
         </w:rPr>
         <w:t xml:space="preserve">Performance </w:t>
       </w:r>
       <w:r>
         <w:rPr>
+          <w:rFonts w:ascii="Estedad Light" w:hAnsi="Estedad Light" w:cs="Estedad Light"/>
           <w:lang w:bidi="fa-IR"/>
         </w:rPr>
         <w:t>R</w:t>
       </w:r>
       <w:r>
         <w:rPr>
+          <w:rFonts w:ascii="Estedad Light" w:hAnsi="Estedad Light" w:cs="Estedad Light"/>
           <w:lang w:bidi="fa-IR"/>
         </w:rPr>
         <w:t>eport</w:t>
@@ -731,13 +817,15 @@
     <w:p>
       <w:pPr>
         <w:rPr>
-          <w:lang w:bidi="fa-IR"/>
-        </w:rPr>
-      </w:pPr>
-    </w:p>
-    <w:p>
-      <w:pPr>
-        <w:rPr>
+          <w:rFonts w:cs="Estedad Light"/>
+          <w:lang w:bidi="fa-IR"/>
+        </w:rPr>
+      </w:pPr>
+    </w:p>
+    <w:p>
+      <w:pPr>
+        <w:rPr>
+          <w:rFonts w:cs="Estedad Light"/>
           <w:lang w:bidi="fa-IR"/>
         </w:rPr>
       </w:pPr>
@@ -761,11 +849,13 @@
       <w:pPr>
         <w:pStyle w:val="Heading2"/>
         <w:rPr>
-          <w:lang w:bidi="fa-IR"/>
-        </w:rPr>
-      </w:pPr>
-      <w:r>
-        <w:rPr>
+          <w:rFonts w:ascii="Estedad Light" w:hAnsi="Estedad Light" w:cs="Estedad Light"/>
+          <w:lang w:bidi="fa-IR"/>
+        </w:rPr>
+      </w:pPr>
+      <w:r>
+        <w:rPr>
+          <w:rFonts w:ascii="Estedad Light" w:hAnsi="Estedad Light" w:cs="Estedad Light"/>
           <w:lang w:bidi="fa-IR"/>
         </w:rPr>
         <w:t>Requirement Use Case Diagram</w:t>
@@ -775,11 +865,13 @@
       <w:pPr>
         <w:pStyle w:val="Heading3"/>
         <w:rPr>
-          <w:lang w:bidi="fa-IR"/>
-        </w:rPr>
-      </w:pPr>
-      <w:r>
-        <w:rPr>
+          <w:rFonts w:ascii="Estedad Light" w:hAnsi="Estedad Light" w:cs="Estedad Light"/>
+          <w:lang w:bidi="fa-IR"/>
+        </w:rPr>
+      </w:pPr>
+      <w:r>
+        <w:rPr>
+          <w:rFonts w:ascii="Estedad Light" w:hAnsi="Estedad Light" w:cs="Estedad Light"/>
           <w:lang w:bidi="fa-IR"/>
         </w:rPr>
         <w:t>User</w:t>
@@ -789,11 +881,13 @@
       <w:pPr>
         <w:jc w:val="center"/>
         <w:rPr>
-          <w:lang w:bidi="fa-IR"/>
-        </w:rPr>
-      </w:pPr>
-      <w:r>
-        <w:rPr>
+          <w:rFonts w:cs="Estedad Light"/>
+          <w:lang w:bidi="fa-IR"/>
+        </w:rPr>
+      </w:pPr>
+      <w:r>
+        <w:rPr>
+          <w:rFonts w:cs="Estedad Light"/>
           <w:noProof/>
           <w:lang w:bidi="fa-IR"/>
         </w:rPr>
@@ -851,6 +945,7 @@
       <w:pPr>
         <w:jc w:val="center"/>
         <w:rPr>
+          <w:rFonts w:cs="Estedad Light"/>
           <w:lang w:bidi="fa-IR"/>
         </w:rPr>
       </w:pPr>
@@ -859,11 +954,13 @@
       <w:pPr>
         <w:pStyle w:val="Heading3"/>
         <w:rPr>
-          <w:lang w:bidi="fa-IR"/>
-        </w:rPr>
-      </w:pPr>
-      <w:r>
-        <w:rPr>
+          <w:rFonts w:ascii="Estedad Light" w:hAnsi="Estedad Light" w:cs="Estedad Light"/>
+          <w:lang w:bidi="fa-IR"/>
+        </w:rPr>
+      </w:pPr>
+      <w:r>
+        <w:rPr>
+          <w:rFonts w:ascii="Estedad Light" w:hAnsi="Estedad Light" w:cs="Estedad Light"/>
           <w:lang w:bidi="fa-IR"/>
         </w:rPr>
         <w:t>Admin</w:t>
@@ -873,11 +970,13 @@
       <w:pPr>
         <w:jc w:val="center"/>
         <w:rPr>
-          <w:lang w:bidi="fa-IR"/>
-        </w:rPr>
-      </w:pPr>
-      <w:r>
-        <w:rPr>
+          <w:rFonts w:cs="Estedad Light"/>
+          <w:lang w:bidi="fa-IR"/>
+        </w:rPr>
+      </w:pPr>
+      <w:r>
+        <w:rPr>
+          <w:rFonts w:cs="Estedad Light"/>
           <w:noProof/>
           <w:lang w:bidi="fa-IR"/>
         </w:rPr>
@@ -935,6 +1034,7 @@
       <w:pPr>
         <w:jc w:val="center"/>
         <w:rPr>
+          <w:rFonts w:cs="Estedad Light"/>
           <w:lang w:bidi="fa-IR"/>
         </w:rPr>
       </w:pPr>
@@ -943,14 +1043,15 @@
       <w:pPr>
         <w:pStyle w:val="Heading2"/>
         <w:rPr>
-          <w:lang w:bidi="fa-IR"/>
-        </w:rPr>
-      </w:pPr>
-      <w:r>
-        <w:rPr>
-          <w:lang w:bidi="fa-IR"/>
-        </w:rPr>
-        <w:lastRenderedPageBreak/>
+          <w:rFonts w:ascii="Estedad Light" w:hAnsi="Estedad Light" w:cs="Estedad Light"/>
+          <w:lang w:bidi="fa-IR"/>
+        </w:rPr>
+      </w:pPr>
+      <w:r>
+        <w:rPr>
+          <w:rFonts w:ascii="Estedad Light" w:hAnsi="Estedad Light" w:cs="Estedad Light"/>
+          <w:lang w:bidi="fa-IR"/>
+        </w:rPr>
         <w:t>Requirement Use Case Diagram</w:t>
       </w:r>
     </w:p>
@@ -958,11 +1059,13 @@
       <w:pPr>
         <w:pStyle w:val="Heading3"/>
         <w:rPr>
-          <w:lang w:bidi="fa-IR"/>
-        </w:rPr>
-      </w:pPr>
-      <w:r>
-        <w:rPr>
+          <w:rFonts w:ascii="Estedad Light" w:hAnsi="Estedad Light" w:cs="Estedad Light"/>
+          <w:lang w:bidi="fa-IR"/>
+        </w:rPr>
+      </w:pPr>
+      <w:r>
+        <w:rPr>
+          <w:rFonts w:ascii="Estedad Light" w:hAnsi="Estedad Light" w:cs="Estedad Light"/>
           <w:lang w:bidi="fa-IR"/>
         </w:rPr>
         <w:t>User</w:t>
@@ -972,12 +1075,14 @@
       <w:pPr>
         <w:jc w:val="center"/>
         <w:rPr>
+          <w:rFonts w:cs="Estedad Light"/>
           <w:noProof/>
           <w:lang w:bidi="fa-IR"/>
         </w:rPr>
       </w:pPr>
       <w:r>
         <w:rPr>
+          <w:rFonts w:cs="Estedad Light"/>
           <w:noProof/>
           <w:lang w:bidi="fa-IR"/>
         </w:rPr>
@@ -1035,6 +1140,7 @@
       <w:pPr>
         <w:jc w:val="center"/>
         <w:rPr>
+          <w:rFonts w:cs="Estedad Light"/>
           <w:noProof/>
           <w:lang w:bidi="fa-IR"/>
         </w:rPr>
@@ -1044,11 +1150,13 @@
       <w:pPr>
         <w:pStyle w:val="Heading3"/>
         <w:rPr>
-          <w:lang w:bidi="fa-IR"/>
-        </w:rPr>
-      </w:pPr>
-      <w:r>
-        <w:rPr>
+          <w:rFonts w:ascii="Estedad Light" w:hAnsi="Estedad Light" w:cs="Estedad Light"/>
+          <w:lang w:bidi="fa-IR"/>
+        </w:rPr>
+      </w:pPr>
+      <w:r>
+        <w:rPr>
+          <w:rFonts w:ascii="Estedad Light" w:hAnsi="Estedad Light" w:cs="Estedad Light"/>
           <w:lang w:bidi="fa-IR"/>
         </w:rPr>
         <w:t>Admin</w:t>
@@ -1058,11 +1166,13 @@
       <w:pPr>
         <w:jc w:val="center"/>
         <w:rPr>
-          <w:lang w:bidi="fa-IR"/>
-        </w:rPr>
-      </w:pPr>
-      <w:r>
-        <w:rPr>
+          <w:rFonts w:cs="Estedad Light"/>
+          <w:lang w:bidi="fa-IR"/>
+        </w:rPr>
+      </w:pPr>
+      <w:r>
+        <w:rPr>
+          <w:rFonts w:cs="Estedad Light"/>
           <w:noProof/>
           <w:lang w:bidi="fa-IR"/>
         </w:rPr>
@@ -1120,6 +1230,7 @@
       <w:pPr>
         <w:jc w:val="center"/>
         <w:rPr>
+          <w:rFonts w:cs="Estedad Light"/>
           <w:lang w:bidi="fa-IR"/>
         </w:rPr>
       </w:pPr>
@@ -1135,7 +1246,7 @@
 </file>
 
 <file path=word/endnotes.xml><?xml version="1.0" encoding="utf-8"?>
-<w:endnotes xmlns:wpc="http://schemas.microsoft.com/office/word/2010/wordprocessingCanvas" xmlns:cx="http://schemas.microsoft.com/office/drawing/2014/chartex" xmlns:cx1="http://schemas.microsoft.com/office/drawing/2015/9/8/chartex" xmlns:cx2="http://schemas.microsoft.com/office/drawing/2015/10/21/chartex" xmlns:cx3="http://schemas.microsoft.com/office/drawing/2016/5/9/chartex" xmlns:cx4="http://schemas.microsoft.com/office/drawing/2016/5/10/chartex" xmlns:cx5="http://schemas.microsoft.com/office/drawing/2016/5/11/chartex" xmlns:cx6="http://schemas.microsoft.com/office/drawing/2016/5/12/chartex" xmlns:cx7="http://schemas.microsoft.com/office/drawing/2016/5/13/chartex" xmlns:cx8="http://schemas.microsoft.com/office/drawing/2016/5/14/chartex" xmlns:mc="http://schemas.openxmlformats.org/markup-compatibility/2006" xmlns:aink="http://schemas.microsoft.com/office/drawing/2016/ink" xmlns:am3d="http://schemas.microsoft.com/office/drawing/2017/model3d" xmlns:o="urn:schemas-microsoft-com:office:office" xmlns:oel="http://schemas.microsoft.com/office/2019/extlst" xmlns:r="http://schemas.openxmlformats.org/officeDocument/2006/relationships" xmlns:m="http://schemas.openxmlformats.org/officeDocument/2006/math" xmlns:v="urn:schemas-microsoft-com:vml" xmlns:wp14="http://schemas.microsoft.com/office/word/2010/wordprocessingDrawing" xmlns:wp="http://schemas.openxmlformats.org/drawingml/2006/wordprocessingDrawing" xmlns:w10="urn:schemas-microsoft-com:office:word" xmlns:w="http://schemas.openxmlformats.org/wordprocessingml/2006/main" xmlns:w14="http://schemas.microsoft.com/office/word/2010/wordml" xmlns:w15="http://schemas.microsoft.com/office/word/2012/wordml" xmlns:w16cex="http://schemas.microsoft.com/office/word/2018/wordml/cex" xmlns:w16cid="http://schemas.microsoft.com/office/word/2016/wordml/cid" xmlns:w16="http://schemas.microsoft.com/office/word/2018/wordml" xmlns:w16du="http://schemas.microsoft.com/office/word/2023/wordml/word16du" xmlns:w16sdtdh="http://schemas.microsoft.com/office/word/2020/wordml/sdtdatahash" xmlns:w16se="http://schemas.microsoft.com/office/word/2015/wordml/symex" xmlns:wpg="http://schemas.microsoft.com/office/word/2010/wordprocessingGroup" xmlns:wpi="http://schemas.microsoft.com/office/word/2010/wordprocessingInk" xmlns:wne="http://schemas.microsoft.com/office/word/2006/wordml" xmlns:wps="http://schemas.microsoft.com/office/word/2010/wordprocessingShape" mc:Ignorable="w14 w15 w16se w16cid w16 w16cex w16sdtdh w16du wp14">
+<w:endnotes xmlns:wpc="http://schemas.microsoft.com/office/word/2010/wordprocessingCanvas" xmlns:cx="http://schemas.microsoft.com/office/drawing/2014/chartex" xmlns:cx1="http://schemas.microsoft.com/office/drawing/2015/9/8/chartex" xmlns:cx2="http://schemas.microsoft.com/office/drawing/2015/10/21/chartex" xmlns:cx3="http://schemas.microsoft.com/office/drawing/2016/5/9/chartex" xmlns:cx4="http://schemas.microsoft.com/office/drawing/2016/5/10/chartex" xmlns:cx5="http://schemas.microsoft.com/office/drawing/2016/5/11/chartex" xmlns:cx6="http://schemas.microsoft.com/office/drawing/2016/5/12/chartex" xmlns:cx7="http://schemas.microsoft.com/office/drawing/2016/5/13/chartex" xmlns:cx8="http://schemas.microsoft.com/office/drawing/2016/5/14/chartex" xmlns:mc="http://schemas.openxmlformats.org/markup-compatibility/2006" xmlns:aink="http://schemas.microsoft.com/office/drawing/2016/ink" xmlns:am3d="http://schemas.microsoft.com/office/drawing/2017/model3d" xmlns:o="urn:schemas-microsoft-com:office:office" xmlns:oel="http://schemas.microsoft.com/office/2019/extlst" xmlns:r="http://schemas.openxmlformats.org/officeDocument/2006/relationships" xmlns:m="http://schemas.openxmlformats.org/officeDocument/2006/math" xmlns:v="urn:schemas-microsoft-com:vml" xmlns:wp14="http://schemas.microsoft.com/office/word/2010/wordprocessingDrawing" xmlns:wp="http://schemas.openxmlformats.org/drawingml/2006/wordprocessingDrawing" xmlns:w10="urn:schemas-microsoft-com:office:word" xmlns:w="http://schemas.openxmlformats.org/wordprocessingml/2006/main" xmlns:w14="http://schemas.microsoft.com/office/word/2010/wordml" xmlns:w15="http://schemas.microsoft.com/office/word/2012/wordml" xmlns:w16cex="http://schemas.microsoft.com/office/word/2018/wordml/cex" xmlns:w16cid="http://schemas.microsoft.com/office/word/2016/wordml/cid" xmlns:w16="http://schemas.microsoft.com/office/word/2018/wordml" xmlns:w16du="http://schemas.microsoft.com/office/word/2023/wordml/word16du" xmlns:w16sdtdh="http://schemas.microsoft.com/office/word/2020/wordml/sdtdatahash" xmlns:w16sdtfl="http://schemas.microsoft.com/office/word/2024/wordml/sdtformatlock" xmlns:w16se="http://schemas.microsoft.com/office/word/2015/wordml/symex" xmlns:wpg="http://schemas.microsoft.com/office/word/2010/wordprocessingGroup" xmlns:wpi="http://schemas.microsoft.com/office/word/2010/wordprocessingInk" xmlns:wne="http://schemas.microsoft.com/office/word/2006/wordml" xmlns:wps="http://schemas.microsoft.com/office/word/2010/wordprocessingShape" mc:Ignorable="w14 w15 w16se w16cid w16 w16cex w16sdtdh w16sdtfl w16du wp14">
   <w:endnote w:type="separator" w:id="-1">
     <w:p>
       <w:pPr>
@@ -1160,7 +1271,7 @@
 </file>
 
 <file path=word/footnotes.xml><?xml version="1.0" encoding="utf-8"?>
-<w:footnotes xmlns:wpc="http://schemas.microsoft.com/office/word/2010/wordprocessingCanvas" xmlns:cx="http://schemas.microsoft.com/office/drawing/2014/chartex" xmlns:cx1="http://schemas.microsoft.com/office/drawing/2015/9/8/chartex" xmlns:cx2="http://schemas.microsoft.com/office/drawing/2015/10/21/chartex" xmlns:cx3="http://schemas.microsoft.com/office/drawing/2016/5/9/chartex" xmlns:cx4="http://schemas.microsoft.com/office/drawing/2016/5/10/chartex" xmlns:cx5="http://schemas.microsoft.com/office/drawing/2016/5/11/chartex" xmlns:cx6="http://schemas.microsoft.com/office/drawing/2016/5/12/chartex" xmlns:cx7="http://schemas.microsoft.com/office/drawing/2016/5/13/chartex" xmlns:cx8="http://schemas.microsoft.com/office/drawing/2016/5/14/chartex" xmlns:mc="http://schemas.openxmlformats.org/markup-compatibility/2006" xmlns:aink="http://schemas.microsoft.com/office/drawing/2016/ink" xmlns:am3d="http://schemas.microsoft.com/office/drawing/2017/model3d" xmlns:o="urn:schemas-microsoft-com:office:office" xmlns:oel="http://schemas.microsoft.com/office/2019/extlst" xmlns:r="http://schemas.openxmlformats.org/officeDocument/2006/relationships" xmlns:m="http://schemas.openxmlformats.org/officeDocument/2006/math" xmlns:v="urn:schemas-microsoft-com:vml" xmlns:wp14="http://schemas.microsoft.com/office/word/2010/wordprocessingDrawing" xmlns:wp="http://schemas.openxmlformats.org/drawingml/2006/wordprocessingDrawing" xmlns:w10="urn:schemas-microsoft-com:office:word" xmlns:w="http://schemas.openxmlformats.org/wordprocessingml/2006/main" xmlns:w14="http://schemas.microsoft.com/office/word/2010/wordml" xmlns:w15="http://schemas.microsoft.com/office/word/2012/wordml" xmlns:w16cex="http://schemas.microsoft.com/office/word/2018/wordml/cex" xmlns:w16cid="http://schemas.microsoft.com/office/word/2016/wordml/cid" xmlns:w16="http://schemas.microsoft.com/office/word/2018/wordml" xmlns:w16du="http://schemas.microsoft.com/office/word/2023/wordml/word16du" xmlns:w16sdtdh="http://schemas.microsoft.com/office/word/2020/wordml/sdtdatahash" xmlns:w16se="http://schemas.microsoft.com/office/word/2015/wordml/symex" xmlns:wpg="http://schemas.microsoft.com/office/word/2010/wordprocessingGroup" xmlns:wpi="http://schemas.microsoft.com/office/word/2010/wordprocessingInk" xmlns:wne="http://schemas.microsoft.com/office/word/2006/wordml" xmlns:wps="http://schemas.microsoft.com/office/word/2010/wordprocessingShape" mc:Ignorable="w14 w15 w16se w16cid w16 w16cex w16sdtdh w16du wp14">
+<w:footnotes xmlns:wpc="http://schemas.microsoft.com/office/word/2010/wordprocessingCanvas" xmlns:cx="http://schemas.microsoft.com/office/drawing/2014/chartex" xmlns:cx1="http://schemas.microsoft.com/office/drawing/2015/9/8/chartex" xmlns:cx2="http://schemas.microsoft.com/office/drawing/2015/10/21/chartex" xmlns:cx3="http://schemas.microsoft.com/office/drawing/2016/5/9/chartex" xmlns:cx4="http://schemas.microsoft.com/office/drawing/2016/5/10/chartex" xmlns:cx5="http://schemas.microsoft.com/office/drawing/2016/5/11/chartex" xmlns:cx6="http://schemas.microsoft.com/office/drawing/2016/5/12/chartex" xmlns:cx7="http://schemas.microsoft.com/office/drawing/2016/5/13/chartex" xmlns:cx8="http://schemas.microsoft.com/office/drawing/2016/5/14/chartex" xmlns:mc="http://schemas.openxmlformats.org/markup-compatibility/2006" xmlns:aink="http://schemas.microsoft.com/office/drawing/2016/ink" xmlns:am3d="http://schemas.microsoft.com/office/drawing/2017/model3d" xmlns:o="urn:schemas-microsoft-com:office:office" xmlns:oel="http://schemas.microsoft.com/office/2019/extlst" xmlns:r="http://schemas.openxmlformats.org/officeDocument/2006/relationships" xmlns:m="http://schemas.openxmlformats.org/officeDocument/2006/math" xmlns:v="urn:schemas-microsoft-com:vml" xmlns:wp14="http://schemas.microsoft.com/office/word/2010/wordprocessingDrawing" xmlns:wp="http://schemas.openxmlformats.org/drawingml/2006/wordprocessingDrawing" xmlns:w10="urn:schemas-microsoft-com:office:word" xmlns:w="http://schemas.openxmlformats.org/wordprocessingml/2006/main" xmlns:w14="http://schemas.microsoft.com/office/word/2010/wordml" xmlns:w15="http://schemas.microsoft.com/office/word/2012/wordml" xmlns:w16cex="http://schemas.microsoft.com/office/word/2018/wordml/cex" xmlns:w16cid="http://schemas.microsoft.com/office/word/2016/wordml/cid" xmlns:w16="http://schemas.microsoft.com/office/word/2018/wordml" xmlns:w16du="http://schemas.microsoft.com/office/word/2023/wordml/word16du" xmlns:w16sdtdh="http://schemas.microsoft.com/office/word/2020/wordml/sdtdatahash" xmlns:w16sdtfl="http://schemas.microsoft.com/office/word/2024/wordml/sdtformatlock" xmlns:w16se="http://schemas.microsoft.com/office/word/2015/wordml/symex" xmlns:wpg="http://schemas.microsoft.com/office/word/2010/wordprocessingGroup" xmlns:wpi="http://schemas.microsoft.com/office/word/2010/wordprocessingInk" xmlns:wne="http://schemas.microsoft.com/office/word/2006/wordml" xmlns:wps="http://schemas.microsoft.com/office/word/2010/wordprocessingShape" mc:Ignorable="w14 w15 w16se w16cid w16 w16cex w16sdtdh w16sdtfl w16du wp14">
   <w:footnote w:type="separator" w:id="-1">
     <w:p>
       <w:pPr>
@@ -1185,7 +1296,7 @@
 </file>
 
 <file path=word/numbering.xml><?xml version="1.0" encoding="utf-8"?>
-<w:numbering xmlns:wpc="http://schemas.microsoft.com/office/word/2010/wordprocessingCanvas" xmlns:cx="http://schemas.microsoft.com/office/drawing/2014/chartex" xmlns:cx1="http://schemas.microsoft.com/office/drawing/2015/9/8/chartex" xmlns:cx2="http://schemas.microsoft.com/office/drawing/2015/10/21/chartex" xmlns:cx3="http://schemas.microsoft.com/office/drawing/2016/5/9/chartex" xmlns:cx4="http://schemas.microsoft.com/office/drawing/2016/5/10/chartex" xmlns:cx5="http://schemas.microsoft.com/office/drawing/2016/5/11/chartex" xmlns:cx6="http://schemas.microsoft.com/office/drawing/2016/5/12/chartex" xmlns:cx7="http://schemas.microsoft.com/office/drawing/2016/5/13/chartex" xmlns:cx8="http://schemas.microsoft.com/office/drawing/2016/5/14/chartex" xmlns:mc="http://schemas.openxmlformats.org/markup-compatibility/2006" xmlns:aink="http://schemas.microsoft.com/office/drawing/2016/ink" xmlns:am3d="http://schemas.microsoft.com/office/drawing/2017/model3d" xmlns:o="urn:schemas-microsoft-com:office:office" xmlns:oel="http://schemas.microsoft.com/office/2019/extlst" xmlns:r="http://schemas.openxmlformats.org/officeDocument/2006/relationships" xmlns:m="http://schemas.openxmlformats.org/officeDocument/2006/math" xmlns:v="urn:schemas-microsoft-com:vml" xmlns:wp14="http://schemas.microsoft.com/office/word/2010/wordprocessingDrawing" xmlns:wp="http://schemas.openxmlformats.org/drawingml/2006/wordprocessingDrawing" xmlns:w10="urn:schemas-microsoft-com:office:word" xmlns:w="http://schemas.openxmlformats.org/wordprocessingml/2006/main" xmlns:w14="http://schemas.microsoft.com/office/word/2010/wordml" xmlns:w15="http://schemas.microsoft.com/office/word/2012/wordml" xmlns:w16cex="http://schemas.microsoft.com/office/word/2018/wordml/cex" xmlns:w16cid="http://schemas.microsoft.com/office/word/2016/wordml/cid" xmlns:w16="http://schemas.microsoft.com/office/word/2018/wordml" xmlns:w16du="http://schemas.microsoft.com/office/word/2023/wordml/word16du" xmlns:w16sdtdh="http://schemas.microsoft.com/office/word/2020/wordml/sdtdatahash" xmlns:w16se="http://schemas.microsoft.com/office/word/2015/wordml/symex" xmlns:wpg="http://schemas.microsoft.com/office/word/2010/wordprocessingGroup" xmlns:wpi="http://schemas.microsoft.com/office/word/2010/wordprocessingInk" xmlns:wne="http://schemas.microsoft.com/office/word/2006/wordml" xmlns:wps="http://schemas.microsoft.com/office/word/2010/wordprocessingShape" mc:Ignorable="w14 w15 w16se w16cid w16 w16cex w16sdtdh w16du wp14">
+<w:numbering xmlns:wpc="http://schemas.microsoft.com/office/word/2010/wordprocessingCanvas" xmlns:cx="http://schemas.microsoft.com/office/drawing/2014/chartex" xmlns:cx1="http://schemas.microsoft.com/office/drawing/2015/9/8/chartex" xmlns:cx2="http://schemas.microsoft.com/office/drawing/2015/10/21/chartex" xmlns:cx3="http://schemas.microsoft.com/office/drawing/2016/5/9/chartex" xmlns:cx4="http://schemas.microsoft.com/office/drawing/2016/5/10/chartex" xmlns:cx5="http://schemas.microsoft.com/office/drawing/2016/5/11/chartex" xmlns:cx6="http://schemas.microsoft.com/office/drawing/2016/5/12/chartex" xmlns:cx7="http://schemas.microsoft.com/office/drawing/2016/5/13/chartex" xmlns:cx8="http://schemas.microsoft.com/office/drawing/2016/5/14/chartex" xmlns:mc="http://schemas.openxmlformats.org/markup-compatibility/2006" xmlns:aink="http://schemas.microsoft.com/office/drawing/2016/ink" xmlns:am3d="http://schemas.microsoft.com/office/drawing/2017/model3d" xmlns:o="urn:schemas-microsoft-com:office:office" xmlns:oel="http://schemas.microsoft.com/office/2019/extlst" xmlns:r="http://schemas.openxmlformats.org/officeDocument/2006/relationships" xmlns:m="http://schemas.openxmlformats.org/officeDocument/2006/math" xmlns:v="urn:schemas-microsoft-com:vml" xmlns:wp14="http://schemas.microsoft.com/office/word/2010/wordprocessingDrawing" xmlns:wp="http://schemas.openxmlformats.org/drawingml/2006/wordprocessingDrawing" xmlns:w10="urn:schemas-microsoft-com:office:word" xmlns:w="http://schemas.openxmlformats.org/wordprocessingml/2006/main" xmlns:w14="http://schemas.microsoft.com/office/word/2010/wordml" xmlns:w15="http://schemas.microsoft.com/office/word/2012/wordml" xmlns:w16cex="http://schemas.microsoft.com/office/word/2018/wordml/cex" xmlns:w16cid="http://schemas.microsoft.com/office/word/2016/wordml/cid" xmlns:w16="http://schemas.microsoft.com/office/word/2018/wordml" xmlns:w16du="http://schemas.microsoft.com/office/word/2023/wordml/word16du" xmlns:w16sdtdh="http://schemas.microsoft.com/office/word/2020/wordml/sdtdatahash" xmlns:w16sdtfl="http://schemas.microsoft.com/office/word/2024/wordml/sdtformatlock" xmlns:w16se="http://schemas.microsoft.com/office/word/2015/wordml/symex" xmlns:wpg="http://schemas.microsoft.com/office/word/2010/wordprocessingGroup" xmlns:wpi="http://schemas.microsoft.com/office/word/2010/wordprocessingInk" xmlns:wne="http://schemas.microsoft.com/office/word/2006/wordml" xmlns:wps="http://schemas.microsoft.com/office/word/2010/wordprocessingShape" mc:Ignorable="w14 w15 w16se w16cid w16 w16cex w16sdtdh w16sdtfl w16du wp14">
   <w:abstractNum w:abstractNumId="0" w15:restartNumberingAfterBreak="0">
     <w:nsid w:val="136B11B4"/>
     <w:multiLevelType w:val="hybridMultilevel"/>
@@ -1538,7 +1649,7 @@
 </file>
 
 <file path=word/styles.xml><?xml version="1.0" encoding="utf-8"?>
-<w:styles xmlns:mc="http://schemas.openxmlformats.org/markup-compatibility/2006" xmlns:r="http://schemas.openxmlformats.org/officeDocument/2006/relationships" xmlns:w="http://schemas.openxmlformats.org/wordprocessingml/2006/main" xmlns:w14="http://schemas.microsoft.com/office/word/2010/wordml" xmlns:w15="http://schemas.microsoft.com/office/word/2012/wordml" xmlns:w16cex="http://schemas.microsoft.com/office/word/2018/wordml/cex" xmlns:w16cid="http://schemas.microsoft.com/office/word/2016/wordml/cid" xmlns:w16="http://schemas.microsoft.com/office/word/2018/wordml" xmlns:w16du="http://schemas.microsoft.com/office/word/2023/wordml/word16du" xmlns:w16sdtdh="http://schemas.microsoft.com/office/word/2020/wordml/sdtdatahash" xmlns:w16se="http://schemas.microsoft.com/office/word/2015/wordml/symex" mc:Ignorable="w14 w15 w16se w16cid w16 w16cex w16sdtdh w16du">
+<w:styles xmlns:mc="http://schemas.openxmlformats.org/markup-compatibility/2006" xmlns:r="http://schemas.openxmlformats.org/officeDocument/2006/relationships" xmlns:w="http://schemas.openxmlformats.org/wordprocessingml/2006/main" xmlns:w14="http://schemas.microsoft.com/office/word/2010/wordml" xmlns:w15="http://schemas.microsoft.com/office/word/2012/wordml" xmlns:w16cex="http://schemas.microsoft.com/office/word/2018/wordml/cex" xmlns:w16cid="http://schemas.microsoft.com/office/word/2016/wordml/cid" xmlns:w16="http://schemas.microsoft.com/office/word/2018/wordml" xmlns:w16du="http://schemas.microsoft.com/office/word/2023/wordml/word16du" xmlns:w16sdtdh="http://schemas.microsoft.com/office/word/2020/wordml/sdtdatahash" xmlns:w16sdtfl="http://schemas.microsoft.com/office/word/2024/wordml/sdtformatlock" xmlns:w16se="http://schemas.microsoft.com/office/word/2015/wordml/symex" mc:Ignorable="w14 w15 w16se w16cid w16 w16cex w16sdtdh w16sdtfl w16du">
   <w:docDefaults>
     <w:rPrDefault>
       <w:rPr>

</xml_diff>